<commit_message>
finish writing instructions of max7219 micropython driver
</commit_message>
<xml_diff>
--- a/HardwareDrivers/ChainedMax7219LedMatrices_Instructions.docx
+++ b/HardwareDrivers/ChainedMax7219LedMatrices_Instructions.docx
@@ -41,6 +41,127 @@
         </w:rPr>
         <w:t>Of OpenGameConsoleMK1</w:t>
       </w:r>
+    </w:p>
+    <w:p>
+      <w:pPr>
+        <w:rPr>
+          <w:b/>
+          <w:bCs/>
+          <w:color w:val="4472C4" w:themeColor="accent1"/>
+          <w:sz w:val="22"/>
+          <w:szCs w:val="24"/>
+        </w:rPr>
+      </w:pPr>
+    </w:p>
+    <w:p>
+      <w:pPr>
+        <w:rPr>
+          <w:b/>
+          <w:bCs/>
+          <w:color w:val="4472C4" w:themeColor="accent1"/>
+          <w:sz w:val="28"/>
+          <w:szCs w:val="32"/>
+        </w:rPr>
+      </w:pPr>
+      <w:r>
+        <w:rPr>
+          <w:rFonts w:hint="eastAsia"/>
+          <w:b/>
+          <w:bCs/>
+          <w:color w:val="4472C4" w:themeColor="accent1"/>
+          <w:sz w:val="28"/>
+          <w:szCs w:val="32"/>
+        </w:rPr>
+        <w:t>H</w:t>
+      </w:r>
+      <w:r>
+        <w:rPr>
+          <w:b/>
+          <w:bCs/>
+          <w:color w:val="4472C4" w:themeColor="accent1"/>
+          <w:sz w:val="28"/>
+          <w:szCs w:val="32"/>
+        </w:rPr>
+        <w:t>ardware Connection</w:t>
+      </w:r>
+    </w:p>
+    <w:p>
+      <w:pPr>
+        <w:jc w:val="center"/>
+        <w:rPr>
+          <w:b/>
+          <w:bCs/>
+          <w:sz w:val="22"/>
+          <w:szCs w:val="24"/>
+        </w:rPr>
+      </w:pPr>
+      <w:r>
+        <w:rPr>
+          <w:b/>
+          <w:bCs/>
+          <w:noProof/>
+          <w:sz w:val="22"/>
+          <w:szCs w:val="24"/>
+        </w:rPr>
+        <w:drawing>
+          <wp:inline distT="0" distB="0" distL="0" distR="0" wp14:anchorId="7D914C8E" wp14:editId="37AFEF50">
+            <wp:extent cx="5714365" cy="2154326"/>
+            <wp:effectExtent l="0" t="0" r="635" b="0"/>
+            <wp:docPr id="3" name="图片 3"/>
+            <wp:cNvGraphicFramePr>
+              <a:graphicFrameLocks xmlns:a="http://schemas.openxmlformats.org/drawingml/2006/main" noChangeAspect="1"/>
+            </wp:cNvGraphicFramePr>
+            <a:graphic xmlns:a="http://schemas.openxmlformats.org/drawingml/2006/main">
+              <a:graphicData uri="http://schemas.openxmlformats.org/drawingml/2006/picture">
+                <pic:pic xmlns:pic="http://schemas.openxmlformats.org/drawingml/2006/picture">
+                  <pic:nvPicPr>
+                    <pic:cNvPr id="0" name="Picture 1"/>
+                    <pic:cNvPicPr>
+                      <a:picLocks noChangeAspect="1" noChangeArrowheads="1"/>
+                    </pic:cNvPicPr>
+                  </pic:nvPicPr>
+                  <pic:blipFill>
+                    <a:blip r:embed="rId7" cstate="print">
+                      <a:extLst>
+                        <a:ext uri="{28A0092B-C50C-407E-A947-70E740481C1C}">
+                          <a14:useLocalDpi xmlns:a14="http://schemas.microsoft.com/office/drawing/2010/main" val="0"/>
+                        </a:ext>
+                      </a:extLst>
+                    </a:blip>
+                    <a:srcRect/>
+                    <a:stretch>
+                      <a:fillRect/>
+                    </a:stretch>
+                  </pic:blipFill>
+                  <pic:spPr bwMode="auto">
+                    <a:xfrm>
+                      <a:off x="0" y="0"/>
+                      <a:ext cx="5841651" cy="2202313"/>
+                    </a:xfrm>
+                    <a:prstGeom prst="rect">
+                      <a:avLst/>
+                    </a:prstGeom>
+                    <a:noFill/>
+                    <a:ln>
+                      <a:noFill/>
+                    </a:ln>
+                  </pic:spPr>
+                </pic:pic>
+              </a:graphicData>
+            </a:graphic>
+          </wp:inline>
+        </w:drawing>
+      </w:r>
+    </w:p>
+    <w:p>
+      <w:pPr>
+        <w:rPr>
+          <w:b/>
+          <w:bCs/>
+          <w:sz w:val="22"/>
+          <w:szCs w:val="24"/>
+        </w:rPr>
+      </w:pPr>
     </w:p>
     <w:p>
       <w:pPr>
@@ -83,7 +204,7 @@
           <w:sz w:val="20"/>
           <w:szCs w:val="20"/>
         </w:rPr>
-        <w:t>_</w:t>
+        <w:t>__</w:t>
       </w:r>
       <w:proofErr w:type="spellStart"/>
       <w:r>
@@ -96,6 +217,15 @@
         <w:t>init</w:t>
       </w:r>
       <w:proofErr w:type="spellEnd"/>
+      <w:r>
+        <w:rPr>
+          <w:b/>
+          <w:bCs/>
+          <w:sz w:val="20"/>
+          <w:szCs w:val="20"/>
+        </w:rPr>
+        <w:t>__</w:t>
+      </w:r>
     </w:p>
     <w:p>
       <w:pPr>
@@ -107,53 +237,117 @@
         </w:rPr>
       </w:pPr>
       <w:r>
-        <w:t>In this method,</w:t>
-      </w:r>
-      <w:r>
-        <w:t xml:space="preserve"> </w:t>
-      </w:r>
-      <w:r>
-        <w:t>arguments for SPI, pin of chip selection and default values of registers in max7219 is clarified and provided.</w:t>
-      </w:r>
-    </w:p>
-    <w:p>
-      <w:pPr>
-        <w:ind w:left="360"/>
-      </w:pPr>
-    </w:p>
-    <w:p>
-      <w:pPr>
-        <w:ind w:left="360"/>
-      </w:pPr>
-      <w:r>
-        <w:t xml:space="preserve">This internal method </w:t>
-      </w:r>
-      <w:r>
-        <w:t>will be called by __</w:t>
-      </w:r>
+        <w:rPr>
+          <w:sz w:val="20"/>
+          <w:szCs w:val="20"/>
+        </w:rPr>
+        <w:t>Three arguments need to be provided when constructing the instance of the class</w:t>
+      </w:r>
+    </w:p>
+    <w:p>
+      <w:pPr>
+        <w:pStyle w:val="a3"/>
+        <w:ind w:left="360" w:firstLineChars="0" w:firstLine="0"/>
+        <w:rPr>
+          <w:sz w:val="20"/>
+          <w:szCs w:val="20"/>
+        </w:rPr>
+      </w:pPr>
       <w:proofErr w:type="spellStart"/>
       <w:r>
-        <w:t>init</w:t>
+        <w:rPr>
+          <w:sz w:val="20"/>
+          <w:szCs w:val="20"/>
+        </w:rPr>
+        <w:t>spi</w:t>
       </w:r>
       <w:proofErr w:type="spellEnd"/>
       <w:r>
-        <w:t xml:space="preserve">__ which runs once instance of the class is constructed. </w:t>
-      </w:r>
-    </w:p>
-    <w:p>
-      <w:pPr>
-        <w:ind w:left="360"/>
-      </w:pPr>
-    </w:p>
-    <w:p>
-      <w:pPr>
-        <w:ind w:left="360"/>
-      </w:pPr>
-      <w:r>
-        <w:t>Values of baud rate, polarity, phase for SPI and other terms is set according to datasheet of max7219.</w:t>
-      </w:r>
-    </w:p>
-    <w:p/>
+        <w:rPr>
+          <w:sz w:val="20"/>
+          <w:szCs w:val="20"/>
+        </w:rPr>
+        <w:t xml:space="preserve">: instance of </w:t>
+      </w:r>
+      <w:proofErr w:type="spellStart"/>
+      <w:r>
+        <w:rPr>
+          <w:sz w:val="20"/>
+          <w:szCs w:val="20"/>
+        </w:rPr>
+        <w:t>machine.SPI</w:t>
+      </w:r>
+      <w:proofErr w:type="spellEnd"/>
+      <w:r>
+        <w:rPr>
+          <w:sz w:val="20"/>
+          <w:szCs w:val="20"/>
+        </w:rPr>
+        <w:t xml:space="preserve"> for data transmission</w:t>
+      </w:r>
+    </w:p>
+    <w:p>
+      <w:pPr>
+        <w:pStyle w:val="a3"/>
+        <w:ind w:left="360" w:firstLineChars="0" w:firstLine="0"/>
+        <w:rPr>
+          <w:sz w:val="20"/>
+          <w:szCs w:val="20"/>
+        </w:rPr>
+      </w:pPr>
+      <w:r>
+        <w:rPr>
+          <w:sz w:val="20"/>
+          <w:szCs w:val="20"/>
+        </w:rPr>
+        <w:t xml:space="preserve">cs: instance of </w:t>
+      </w:r>
+      <w:proofErr w:type="spellStart"/>
+      <w:proofErr w:type="gramStart"/>
+      <w:r>
+        <w:rPr>
+          <w:sz w:val="20"/>
+          <w:szCs w:val="20"/>
+        </w:rPr>
+        <w:t>machine.Pin</w:t>
+      </w:r>
+      <w:proofErr w:type="spellEnd"/>
+      <w:proofErr w:type="gramEnd"/>
+      <w:r>
+        <w:rPr>
+          <w:sz w:val="20"/>
+          <w:szCs w:val="20"/>
+        </w:rPr>
+        <w:t xml:space="preserve"> for output of instruction of loading data.</w:t>
+      </w:r>
+    </w:p>
+    <w:p>
+      <w:pPr>
+        <w:pStyle w:val="a3"/>
+        <w:ind w:left="360" w:firstLineChars="0" w:firstLine="0"/>
+        <w:rPr>
+          <w:sz w:val="20"/>
+          <w:szCs w:val="20"/>
+        </w:rPr>
+      </w:pPr>
+      <w:r>
+        <w:rPr>
+          <w:sz w:val="20"/>
+          <w:szCs w:val="20"/>
+        </w:rPr>
+        <w:t>num: an integer represents the number of chained max7219</w:t>
+      </w:r>
+    </w:p>
+    <w:p>
+      <w:pPr>
+        <w:pStyle w:val="a3"/>
+        <w:ind w:left="360" w:firstLineChars="0" w:firstLine="0"/>
+        <w:rPr>
+          <w:sz w:val="20"/>
+          <w:szCs w:val="20"/>
+        </w:rPr>
+      </w:pPr>
+    </w:p>
     <w:p>
       <w:pPr>
         <w:pStyle w:val="a3"/>
@@ -162,11 +356,17 @@
           <w:numId w:val="1"/>
         </w:numPr>
         <w:ind w:firstLineChars="0"/>
-      </w:pPr>
-      <w:r>
-        <w:rPr>
-          <w:b/>
-          <w:bCs/>
+        <w:rPr>
+          <w:sz w:val="20"/>
+          <w:szCs w:val="20"/>
+        </w:rPr>
+      </w:pPr>
+      <w:r>
+        <w:rPr>
+          <w:b/>
+          <w:bCs/>
+          <w:sz w:val="20"/>
+          <w:szCs w:val="20"/>
         </w:rPr>
         <w:t>_</w:t>
       </w:r>
@@ -175,8 +375,10 @@
         <w:rPr>
           <w:b/>
           <w:bCs/>
-        </w:rPr>
-        <w:t>writeall</w:t>
+          <w:sz w:val="20"/>
+          <w:szCs w:val="20"/>
+        </w:rPr>
+        <w:t>init</w:t>
       </w:r>
       <w:proofErr w:type="spellEnd"/>
     </w:p>
@@ -184,44 +386,43 @@
       <w:pPr>
         <w:pStyle w:val="a3"/>
         <w:ind w:left="360" w:firstLineChars="0" w:firstLine="0"/>
-      </w:pPr>
-      <w:r>
-        <w:rPr>
-          <w:rFonts w:hint="eastAsia"/>
-        </w:rPr>
-        <w:t>T</w:t>
-      </w:r>
-      <w:r>
-        <w:t xml:space="preserve">his is </w:t>
+        <w:rPr>
+          <w:sz w:val="20"/>
+          <w:szCs w:val="20"/>
+        </w:rPr>
+      </w:pPr>
+      <w:r>
+        <w:t>In this method,</w:t>
+      </w:r>
+      <w:r>
+        <w:t xml:space="preserve"> </w:t>
+      </w:r>
+      <w:r>
+        <w:t>arguments for SPI, pin of chip selection and default values of registers in max7219 is clarified and provided.</w:t>
+      </w:r>
+    </w:p>
+    <w:p>
+      <w:pPr>
+        <w:ind w:left="360"/>
+      </w:pPr>
+    </w:p>
+    <w:p>
+      <w:pPr>
+        <w:ind w:left="360"/>
+      </w:pPr>
+      <w:r>
+        <w:t xml:space="preserve">This internal method </w:t>
+      </w:r>
+      <w:r>
+        <w:t>will be called by __</w:t>
       </w:r>
       <w:proofErr w:type="spellStart"/>
       <w:r>
-        <w:t>a</w:t>
+        <w:t>init</w:t>
       </w:r>
       <w:proofErr w:type="spellEnd"/>
       <w:r>
-        <w:t xml:space="preserve"> internal method which is responsible for writing same data to specified register of each max7219.</w:t>
-      </w:r>
-    </w:p>
-    <w:p>
-      <w:pPr>
-        <w:pStyle w:val="a3"/>
-        <w:ind w:left="360" w:firstLineChars="0" w:firstLine="0"/>
-      </w:pPr>
-    </w:p>
-    <w:p>
-      <w:pPr>
-        <w:pStyle w:val="a3"/>
-        <w:ind w:left="360" w:firstLineChars="0" w:firstLine="0"/>
-      </w:pPr>
-      <w:r>
-        <w:rPr>
-          <w:rFonts w:hint="eastAsia"/>
-        </w:rPr>
-        <w:t>T</w:t>
-      </w:r>
-      <w:r>
-        <w:t>his method is called when setting information needs to be written into all chips.</w:t>
+        <w:t xml:space="preserve">__ which runs once instance of the class is constructed. </w:t>
       </w:r>
     </w:p>
     <w:p>
@@ -234,13 +435,7 @@
         <w:ind w:left="360"/>
       </w:pPr>
       <w:r>
-        <w:t>Pin of chip selection is pulled down initially for loading data into storing registers from shift resister. Then signals will be transmitted</w:t>
-      </w:r>
-      <w:r>
-        <w:t xml:space="preserve"> repeatedly according to the number of chips</w:t>
-      </w:r>
-      <w:r>
-        <w:t xml:space="preserve"> so that every shift register can receive. Finally, pin of chip selection (parallelly connected to every chip) will be pulled up and data is loaded.</w:t>
+        <w:t>Values of baud rate, polarity, phase for SPI and other terms is set according to datasheet of max7219.</w:t>
       </w:r>
     </w:p>
     <w:p/>
@@ -253,12 +448,105 @@
         </w:numPr>
         <w:ind w:firstLineChars="0"/>
       </w:pPr>
+      <w:r>
+        <w:rPr>
+          <w:b/>
+          <w:bCs/>
+        </w:rPr>
+        <w:t>_</w:t>
+      </w:r>
       <w:proofErr w:type="spellStart"/>
       <w:r>
         <w:rPr>
           <w:b/>
           <w:bCs/>
         </w:rPr>
+        <w:t>writeall</w:t>
+      </w:r>
+      <w:proofErr w:type="spellEnd"/>
+    </w:p>
+    <w:p>
+      <w:pPr>
+        <w:pStyle w:val="a3"/>
+        <w:ind w:left="360" w:firstLineChars="0" w:firstLine="0"/>
+      </w:pPr>
+      <w:r>
+        <w:rPr>
+          <w:rFonts w:hint="eastAsia"/>
+        </w:rPr>
+        <w:t>T</w:t>
+      </w:r>
+      <w:r>
+        <w:t xml:space="preserve">his is </w:t>
+      </w:r>
+      <w:proofErr w:type="spellStart"/>
+      <w:proofErr w:type="gramStart"/>
+      <w:r>
+        <w:t>a</w:t>
+      </w:r>
+      <w:proofErr w:type="spellEnd"/>
+      <w:proofErr w:type="gramEnd"/>
+      <w:r>
+        <w:t xml:space="preserve"> internal method which is responsible for writing same data to specified register of each max7219.</w:t>
+      </w:r>
+    </w:p>
+    <w:p>
+      <w:pPr>
+        <w:pStyle w:val="a3"/>
+        <w:ind w:left="360" w:firstLineChars="0" w:firstLine="0"/>
+      </w:pPr>
+    </w:p>
+    <w:p>
+      <w:pPr>
+        <w:pStyle w:val="a3"/>
+        <w:ind w:left="360" w:firstLineChars="0" w:firstLine="0"/>
+      </w:pPr>
+      <w:r>
+        <w:rPr>
+          <w:rFonts w:hint="eastAsia"/>
+        </w:rPr>
+        <w:t>T</w:t>
+      </w:r>
+      <w:r>
+        <w:t>his method is called when setting information needs to be written into all chips.</w:t>
+      </w:r>
+    </w:p>
+    <w:p>
+      <w:pPr>
+        <w:ind w:left="360"/>
+      </w:pPr>
+    </w:p>
+    <w:p>
+      <w:pPr>
+        <w:ind w:left="360"/>
+      </w:pPr>
+      <w:r>
+        <w:t>Pin of chip selection is pulled down initially for loading data into storing registers from shift resister. Then signals will be transmitted</w:t>
+      </w:r>
+      <w:r>
+        <w:t xml:space="preserve"> repeatedly according to the number of chips</w:t>
+      </w:r>
+      <w:r>
+        <w:t xml:space="preserve"> so that every shift register can receive. Finally, pin of chip selection (parallelly connected to every chip) will be pulled up and data is loaded.</w:t>
+      </w:r>
+    </w:p>
+    <w:p/>
+    <w:p>
+      <w:pPr>
+        <w:pStyle w:val="a3"/>
+        <w:numPr>
+          <w:ilvl w:val="0"/>
+          <w:numId w:val="1"/>
+        </w:numPr>
+        <w:ind w:firstLineChars="0"/>
+      </w:pPr>
+      <w:proofErr w:type="spellStart"/>
+      <w:r>
+        <w:rPr>
+          <w:b/>
+          <w:bCs/>
+        </w:rPr>
+        <w:lastRenderedPageBreak/>
         <w:t>w</w:t>
       </w:r>
       <w:r>
@@ -330,7 +618,7 @@
                     </pic:cNvPicPr>
                   </pic:nvPicPr>
                   <pic:blipFill>
-                    <a:blip r:embed="rId7" cstate="print">
+                    <a:blip r:embed="rId8" cstate="print">
                       <a:extLst>
                         <a:ext uri="{28A0092B-C50C-407E-A947-70E740481C1C}">
                           <a14:useLocalDpi xmlns:a14="http://schemas.microsoft.com/office/drawing/2010/main" val="0"/>
@@ -377,7 +665,6 @@
           <w:b/>
           <w:bCs/>
         </w:rPr>
-        <w:lastRenderedPageBreak/>
         <w:t>f</w:t>
       </w:r>
       <w:r>
@@ -423,9 +710,9 @@
           <w:noProof/>
         </w:rPr>
         <w:drawing>
-          <wp:inline distT="0" distB="0" distL="0" distR="0" wp14:anchorId="6C3C183D" wp14:editId="413258F2">
-            <wp:extent cx="5853013" cy="3024505"/>
-            <wp:effectExtent l="0" t="0" r="0" b="4445"/>
+          <wp:inline distT="0" distB="0" distL="0" distR="0" wp14:anchorId="6C3C183D" wp14:editId="3AB424DC">
+            <wp:extent cx="5852795" cy="3331029"/>
+            <wp:effectExtent l="0" t="0" r="0" b="3175"/>
             <wp:docPr id="2" name="图片 2"/>
             <wp:cNvGraphicFramePr>
               <a:graphicFrameLocks xmlns:a="http://schemas.openxmlformats.org/drawingml/2006/main" noChangeAspect="1"/>
@@ -440,7 +727,7 @@
                     </pic:cNvPicPr>
                   </pic:nvPicPr>
                   <pic:blipFill rotWithShape="1">
-                    <a:blip r:embed="rId8">
+                    <a:blip r:embed="rId9">
                       <a:extLst>
                         <a:ext uri="{28A0092B-C50C-407E-A947-70E740481C1C}">
                           <a14:useLocalDpi xmlns:a14="http://schemas.microsoft.com/office/drawing/2010/main" val="0"/>
@@ -453,7 +740,7 @@
                   <pic:spPr bwMode="auto">
                     <a:xfrm>
                       <a:off x="0" y="0"/>
-                      <a:ext cx="5870204" cy="3033388"/>
+                      <a:ext cx="5882701" cy="3348049"/>
                     </a:xfrm>
                     <a:prstGeom prst="rect">
                       <a:avLst/>
@@ -506,6 +793,7 @@
         <w:rPr>
           <w:rFonts w:hint="eastAsia"/>
         </w:rPr>
+        <w:lastRenderedPageBreak/>
         <w:t>I</w:t>
       </w:r>
       <w:r>
@@ -611,18 +899,20 @@
       <w:pPr>
         <w:pStyle w:val="a3"/>
         <w:ind w:left="360" w:firstLineChars="0" w:firstLine="0"/>
+      </w:pPr>
+      <w:r>
         <w:rPr>
           <w:rFonts w:hint="eastAsia"/>
         </w:rPr>
-      </w:pPr>
-      <w:r>
-        <w:rPr>
-          <w:rFonts w:hint="eastAsia"/>
-        </w:rPr>
         <w:t>(</w:t>
       </w:r>
-      <w:r>
-        <w:t>display test mode still works in the off state)</w:t>
+      <w:proofErr w:type="gramStart"/>
+      <w:r>
+        <w:t>display</w:t>
+      </w:r>
+      <w:proofErr w:type="gramEnd"/>
+      <w:r>
+        <w:t xml:space="preserve"> test mode still works in the off state)</w:t>
       </w:r>
     </w:p>
     <w:sectPr>

</xml_diff>